<commit_message>
change report and add file
</commit_message>
<xml_diff>
--- a/ai_13/ivan_kuzo/Epic_3_ivan_kuzo/epic_3_practice_and_labs_report_kuzo_ivan.docx
+++ b/ai_13/ivan_kuzo/Epic_3_ivan_kuzo/epic_3_practice_and_labs_report_kuzo_ivan.docx
@@ -116,97 +116,275 @@
     </w:p>
     <w:p>
       <w:pPr>
+        <w:spacing w:lineRule="auto" w:line="288" w:before="0" w:after="0"/>
+        <w:ind w:firstLine="0" w:left="0" w:right="0"/>
+        <w:jc w:val="center"/>
+        <w:rPr>
+          <w:b w:val="0"/>
+        </w:rPr>
+      </w:pPr>
+      <w:bookmarkStart w:id="0" w:name="_dx_frag_StartFragment"/>
+      <w:bookmarkEnd w:id="0"/>
+      <w:r>
+        <w:rPr>
+          <w:rFonts w:ascii="Times New Roman" w:hAnsi="Times New Roman"/>
+          <w:b w:val="1"/>
+          <w:i w:val="0"/>
+          <w:strike w:val="0"/>
+          <w:color w:val="000000"/>
+          <w:sz w:val="56"/>
+          <w:u w:val="none"/>
+          <w:shd w:val="nil" w:fill="auto"/>
+        </w:rPr>
+        <w:t>Звіт</w:t>
+      </w:r>
+      <w:r>
+        <w:rPr>
+          <w:rFonts w:ascii="Times New Roman" w:hAnsi="Times New Roman"/>
+          <w:b w:val="1"/>
+          <w:i w:val="0"/>
+          <w:strike w:val="0"/>
+          <w:color w:val="000000"/>
+          <w:sz w:val="28"/>
+          <w:u w:val="none"/>
+          <w:shd w:val="nil" w:fill="auto"/>
+        </w:rPr>
+        <w:t> </w:t>
+      </w:r>
+    </w:p>
+    <w:p>
+      <w:pPr>
+        <w:spacing w:lineRule="auto" w:line="288" w:before="0" w:after="0"/>
+        <w:ind w:firstLine="0" w:left="0" w:right="0"/>
+        <w:jc w:val="center"/>
+        <w:rPr>
+          <w:b w:val="0"/>
+        </w:rPr>
+      </w:pPr>
+      <w:r>
+        <w:rPr>
+          <w:rFonts w:ascii="Times New Roman" w:hAnsi="Times New Roman"/>
+          <w:b w:val="1"/>
+          <w:i w:val="0"/>
+          <w:strike w:val="0"/>
+          <w:color w:val="000000"/>
+          <w:sz w:val="28"/>
+          <w:u w:val="none"/>
+          <w:shd w:val="nil" w:fill="auto"/>
+        </w:rPr>
+        <w:t>про виконання лабораторних та практичних робіт блоку № 3</w:t>
+      </w:r>
+    </w:p>
+    <w:p>
+      <w:pPr>
+        <w:spacing w:lineRule="auto" w:line="288" w:before="0" w:after="0"/>
+        <w:ind w:firstLine="0" w:left="0" w:right="0"/>
+        <w:jc w:val="center"/>
+        <w:rPr>
+          <w:b w:val="0"/>
+        </w:rPr>
+      </w:pPr>
+      <w:r>
+        <w:rPr>
+          <w:rFonts w:ascii="Times New Roman" w:hAnsi="Times New Roman"/>
+          <w:b w:val="0"/>
+          <w:i w:val="0"/>
+          <w:strike w:val="0"/>
+          <w:color w:val="000000"/>
+          <w:sz w:val="28"/>
+          <w:u w:val="none"/>
+          <w:shd w:val="nil" w:fill="auto"/>
+        </w:rPr>
+        <w:t>На тему:  «Цикли. Вкладені Цикли. Завершення виконання циклів. Функції. Простір імен. Перевантаження функцій. Функції з змінною кількістю параметрів (еліпсис). Рекурсія. Вбудовані функції.»</w:t>
+      </w:r>
+      <w:r>
+        <w:rPr>
+          <w:rFonts w:ascii="Times New Roman" w:hAnsi="Times New Roman"/>
+          <w:b w:val="0"/>
+          <w:i w:val="0"/>
+          <w:strike w:val="0"/>
+          <w:color w:val="000000"/>
+          <w:sz w:val="24"/>
+          <w:u w:val="none"/>
+          <w:shd w:val="nil" w:fill="auto"/>
+        </w:rPr>
+        <w:t> </w:t>
+      </w:r>
+    </w:p>
+    <w:p>
+      <w:pPr>
+        <w:spacing w:lineRule="auto" w:line="288" w:before="0" w:after="0"/>
+        <w:ind w:firstLine="0" w:left="0" w:right="0"/>
+        <w:jc w:val="center"/>
+        <w:rPr>
+          <w:b w:val="0"/>
+        </w:rPr>
+      </w:pPr>
+      <w:r>
+        <w:rPr>
+          <w:rFonts w:ascii="Times New Roman" w:hAnsi="Times New Roman"/>
+          <w:b w:val="1"/>
+          <w:i w:val="1"/>
+          <w:strike w:val="0"/>
+          <w:color w:val="000000"/>
+          <w:sz w:val="28"/>
+          <w:u w:val="none"/>
+          <w:shd w:val="nil" w:fill="auto"/>
+        </w:rPr>
+        <w:t xml:space="preserve">з дисципліни: </w:t>
+      </w:r>
+      <w:r>
+        <w:rPr>
+          <w:rFonts w:ascii="Times New Roman" w:hAnsi="Times New Roman"/>
+          <w:b w:val="0"/>
+          <w:i w:val="0"/>
+          <w:strike w:val="0"/>
+          <w:color w:val="000000"/>
+          <w:sz w:val="28"/>
+          <w:u w:val="none"/>
+          <w:shd w:val="nil" w:fill="auto"/>
+        </w:rPr>
+        <w:t>«Мови та парадигми програмування»</w:t>
+      </w:r>
+    </w:p>
+    <w:p>
+      <w:pPr>
+        <w:spacing w:lineRule="auto" w:line="288" w:before="0" w:after="0"/>
+        <w:ind w:firstLine="0" w:left="0" w:right="0"/>
+        <w:jc w:val="center"/>
+        <w:rPr>
+          <w:b w:val="0"/>
+        </w:rPr>
+      </w:pPr>
+      <w:r>
+        <w:rPr>
+          <w:rFonts w:ascii="Times New Roman" w:hAnsi="Times New Roman"/>
+          <w:b w:val="0"/>
+          <w:i w:val="0"/>
+          <w:strike w:val="0"/>
+          <w:color w:val="000000"/>
+          <w:sz w:val="28"/>
+          <w:u w:val="none"/>
+          <w:shd w:val="nil" w:fill="auto"/>
+        </w:rPr>
+        <w:t>до:</w:t>
+      </w:r>
+    </w:p>
+    <w:p>
+      <w:pPr>
+        <w:spacing w:lineRule="auto" w:line="288" w:before="0" w:after="0"/>
+        <w:ind w:firstLine="0" w:left="0" w:right="0"/>
+        <w:jc w:val="center"/>
+        <w:rPr>
+          <w:b w:val="0"/>
+        </w:rPr>
+      </w:pPr>
+      <w:r>
+        <w:rPr>
+          <w:rFonts w:ascii="Times New Roman" w:hAnsi="Times New Roman"/>
+          <w:b w:val="0"/>
+          <w:i w:val="0"/>
+          <w:strike w:val="0"/>
+          <w:color w:val="000000"/>
+          <w:sz w:val="28"/>
+          <w:u w:val="none"/>
+          <w:shd w:val="nil" w:fill="auto"/>
+        </w:rPr>
+        <w:t>ВНС Лабораторної Роботи № 2 </w:t>
+      </w:r>
+    </w:p>
+    <w:p>
+      <w:pPr>
+        <w:spacing w:lineRule="auto" w:line="288" w:before="0" w:after="0"/>
+        <w:ind w:firstLine="0" w:left="0" w:right="0"/>
+        <w:jc w:val="center"/>
+        <w:rPr>
+          <w:b w:val="0"/>
+        </w:rPr>
+      </w:pPr>
+      <w:r>
+        <w:rPr>
+          <w:rFonts w:ascii="Times New Roman" w:hAnsi="Times New Roman"/>
+          <w:b w:val="0"/>
+          <w:i w:val="0"/>
+          <w:strike w:val="0"/>
+          <w:color w:val="000000"/>
+          <w:sz w:val="28"/>
+          <w:u w:val="none"/>
+          <w:shd w:val="nil" w:fill="auto"/>
+        </w:rPr>
+        <w:t>ВНС Лабораторної Роботи № 3</w:t>
+      </w:r>
+    </w:p>
+    <w:p>
+      <w:pPr>
+        <w:spacing w:lineRule="auto" w:line="288" w:before="0" w:after="0"/>
+        <w:ind w:firstLine="0" w:left="0" w:right="0"/>
+        <w:jc w:val="center"/>
+        <w:rPr>
+          <w:b w:val="0"/>
+        </w:rPr>
+      </w:pPr>
+      <w:r>
+        <w:rPr>
+          <w:rFonts w:ascii="Times New Roman" w:hAnsi="Times New Roman"/>
+          <w:b w:val="0"/>
+          <w:i w:val="0"/>
+          <w:strike w:val="0"/>
+          <w:color w:val="000000"/>
+          <w:sz w:val="28"/>
+          <w:u w:val="none"/>
+          <w:shd w:val="nil" w:fill="auto"/>
+        </w:rPr>
+        <w:t>ВНС Лабораторної Роботи № 7</w:t>
+      </w:r>
+    </w:p>
+    <w:p>
+      <w:pPr>
+        <w:spacing w:lineRule="auto" w:line="288" w:before="0" w:after="0"/>
+        <w:ind w:firstLine="0" w:left="0" w:right="0"/>
+        <w:jc w:val="center"/>
+        <w:rPr>
+          <w:b w:val="0"/>
+        </w:rPr>
+      </w:pPr>
+      <w:r>
+        <w:rPr>
+          <w:rFonts w:ascii="Times New Roman" w:hAnsi="Times New Roman"/>
+          <w:b w:val="0"/>
+          <w:i w:val="0"/>
+          <w:strike w:val="0"/>
+          <w:color w:val="000000"/>
+          <w:sz w:val="28"/>
+          <w:u w:val="none"/>
+          <w:shd w:val="nil" w:fill="auto"/>
+        </w:rPr>
+        <w:t>Практичних Робіт № 3</w:t>
+      </w:r>
+    </w:p>
+    <w:p>
+      <w:pPr>
         <w:spacing w:lineRule="auto" w:line="240" w:beforeAutospacing="0" w:afterAutospacing="0"/>
         <w:jc w:val="center"/>
         <w:rPr>
           <w:rFonts w:ascii="Times New Roman" w:hAnsi="Times New Roman"/>
-          <w:b w:val="1"/>
-          <w:sz w:val="40"/>
-        </w:rPr>
-      </w:pPr>
-      <w:r>
-        <w:rPr>
-          <w:rFonts w:ascii="Times New Roman" w:hAnsi="Times New Roman"/>
-          <w:b w:val="1"/>
-          <w:sz w:val="40"/>
-        </w:rPr>
-        <w:t>Звіт</w:t>
+          <w:sz w:val="28"/>
+        </w:rPr>
+      </w:pPr>
+      <w:r>
+        <w:br w:type="textWrapping"/>
       </w:r>
     </w:p>
     <w:p>
       <w:pPr>
         <w:spacing w:lineRule="auto" w:line="240" w:beforeAutospacing="0" w:afterAutospacing="0"/>
-        <w:jc w:val="center"/>
-        <w:rPr>
-          <w:rFonts w:ascii="Times New Roman" w:hAnsi="Times New Roman"/>
-          <w:sz w:val="28"/>
-        </w:rPr>
-      </w:pPr>
-      <w:r>
-        <w:rPr>
-          <w:rFonts w:ascii="Times New Roman" w:hAnsi="Times New Roman"/>
-          <w:sz w:val="28"/>
-        </w:rPr>
-        <w:t xml:space="preserve">про виконання </w:t>
-      </w:r>
-    </w:p>
-    <w:p>
-      <w:pPr>
-        <w:tabs>
-          <w:tab w:val="center" w:pos="4819" w:leader="none"/>
-          <w:tab w:val="left" w:pos="7468" w:leader="none"/>
-        </w:tabs>
-        <w:spacing w:lineRule="auto" w:line="240" w:beforeAutospacing="0" w:afterAutospacing="0"/>
-        <w:rPr>
-          <w:rFonts w:ascii="Times New Roman" w:hAnsi="Times New Roman"/>
-          <w:b w:val="1"/>
-          <w:sz w:val="28"/>
-        </w:rPr>
-      </w:pPr>
-      <w:r>
-        <w:rPr>
-          <w:rFonts w:ascii="Times New Roman" w:hAnsi="Times New Roman"/>
-          <w:b w:val="1"/>
-          <w:sz w:val="28"/>
-        </w:rPr>
-        <w:tab/>
-        <w:t>Лабораторних та практичних робіт № 3</w:t>
-      </w:r>
-    </w:p>
-    <w:p>
-      <w:pPr>
-        <w:spacing w:lineRule="auto" w:line="240" w:beforeAutospacing="0" w:afterAutospacing="0"/>
-        <w:jc w:val="center"/>
-        <w:rPr>
-          <w:rFonts w:ascii="Times New Roman" w:hAnsi="Times New Roman"/>
-          <w:sz w:val="28"/>
-        </w:rPr>
-      </w:pPr>
-      <w:r>
+        <w:jc w:val="right"/>
         <w:rPr>
           <w:rFonts w:ascii="Times New Roman" w:hAnsi="Times New Roman"/>
           <w:b w:val="1"/>
           <w:i w:val="1"/>
           <w:sz w:val="28"/>
         </w:rPr>
-        <w:t xml:space="preserve">з дисципліни: </w:t>
-      </w:r>
-      <w:r>
-        <w:rPr>
-          <w:rFonts w:ascii="Times New Roman" w:hAnsi="Times New Roman"/>
-          <w:sz w:val="28"/>
-        </w:rPr>
-        <w:t>«Мови та парадигми програмування»</w:t>
-      </w:r>
-    </w:p>
-    <w:p>
-      <w:pPr>
-        <w:spacing w:lineRule="auto" w:line="240" w:beforeAutospacing="0" w:afterAutospacing="0"/>
-        <w:jc w:val="center"/>
-        <w:rPr>
-          <w:rFonts w:ascii="Times New Roman" w:hAnsi="Times New Roman"/>
-          <w:sz w:val="28"/>
-        </w:rPr>
       </w:pPr>
       <w:r>
         <w:rPr>
@@ -215,35 +393,8 @@
           <w:i w:val="1"/>
           <w:sz w:val="28"/>
         </w:rPr>
-        <w:t>з розділу</w:t>
-      </w:r>
-      <w:r>
-        <w:rPr>
-          <w:rFonts w:ascii="Times New Roman" w:hAnsi="Times New Roman"/>
-          <w:sz w:val="28"/>
-        </w:rPr>
-        <w:t xml:space="preserve">:  «Цикли. Вкладені Цикли. Функції. Перевантаження функцій. Рекурсія.»</w:t>
-      </w:r>
-    </w:p>
-    <w:p>
-      <w:pPr>
-        <w:spacing w:lineRule="auto" w:line="240" w:beforeAutospacing="0" w:afterAutospacing="0"/>
-        <w:jc w:val="center"/>
-        <w:rPr>
-          <w:rFonts w:ascii="Times New Roman" w:hAnsi="Times New Roman"/>
-          <w:b w:val="1"/>
-          <w:sz w:val="28"/>
-        </w:rPr>
-      </w:pPr>
-    </w:p>
-    <w:p>
-      <w:pPr>
-        <w:spacing w:lineRule="auto" w:line="360" w:beforeAutospacing="0" w:afterAutospacing="0"/>
-        <w:rPr>
-          <w:rFonts w:ascii="Times New Roman" w:hAnsi="Times New Roman"/>
-          <w:sz w:val="28"/>
-        </w:rPr>
-      </w:pPr>
+        <w:t>Виконав:</w:t>
+      </w:r>
     </w:p>
     <w:p>
       <w:pPr>
@@ -263,7 +414,14 @@
           <w:i w:val="1"/>
           <w:sz w:val="28"/>
         </w:rPr>
-        <w:t>Виконав:</w:t>
+        <w:t xml:space="preserve"> </w:t>
+      </w:r>
+      <w:r>
+        <w:rPr>
+          <w:rFonts w:ascii="Times New Roman" w:hAnsi="Times New Roman"/>
+          <w:sz w:val="28"/>
+        </w:rPr>
+        <w:t>студент групи ШІ-13</w:t>
       </w:r>
     </w:p>
     <w:p>
@@ -272,132 +430,75 @@
         <w:jc w:val="right"/>
         <w:rPr>
           <w:rFonts w:ascii="Times New Roman" w:hAnsi="Times New Roman"/>
+          <w:sz w:val="28"/>
+        </w:rPr>
+      </w:pPr>
+      <w:r>
+        <w:rPr>
+          <w:rFonts w:ascii="Times New Roman" w:hAnsi="Times New Roman"/>
+          <w:sz w:val="28"/>
+        </w:rPr>
+        <w:t>Кузьо Іван Сергіович</w:t>
+      </w:r>
+      <w:r>
+        <w:br w:type="page"/>
+      </w:r>
+    </w:p>
+    <w:p>
+      <w:pPr>
+        <w:pStyle w:val="P1"/>
+        <w:rPr>
+          <w:rFonts w:ascii="Times New Roman" w:hAnsi="Times New Roman"/>
           <w:b w:val="1"/>
-          <w:i w:val="1"/>
+          <w:color w:val="000000"/>
+        </w:rPr>
+      </w:pPr>
+      <w:r>
+        <w:rPr>
+          <w:rFonts w:ascii="Times New Roman" w:hAnsi="Times New Roman"/>
+          <w:b w:val="1"/>
+          <w:color w:val="000000"/>
+        </w:rPr>
+        <w:t xml:space="preserve">Тема роботи:  </w:t>
+      </w:r>
+    </w:p>
+    <w:p>
+      <w:pPr>
+        <w:spacing w:lineRule="auto" w:line="240" w:beforeAutospacing="0" w:afterAutospacing="0"/>
+        <w:rPr>
+          <w:rFonts w:ascii="Times New Roman" w:hAnsi="Times New Roman"/>
+          <w:sz w:val="24"/>
+        </w:rPr>
+      </w:pPr>
+      <w:r>
+        <w:rPr>
+          <w:rFonts w:ascii="Times New Roman" w:hAnsi="Times New Roman"/>
           <w:sz w:val="28"/>
         </w:rPr>
-      </w:pPr>
-      <w:r>
+        <w:t>Цикли. Вкладені Цикли. Функції. Перевантаження функцій. Рекурсія.</w:t>
+      </w:r>
+    </w:p>
+    <w:p>
+      <w:pPr>
+        <w:pStyle w:val="P1"/>
         <w:rPr>
           <w:rFonts w:ascii="Times New Roman" w:hAnsi="Times New Roman"/>
           <w:b w:val="1"/>
-          <w:i w:val="1"/>
-          <w:sz w:val="28"/>
-        </w:rPr>
-        <w:t xml:space="preserve"> </w:t>
-      </w:r>
-      <w:r>
-        <w:rPr>
-          <w:rFonts w:ascii="Times New Roman" w:hAnsi="Times New Roman"/>
-          <w:sz w:val="28"/>
-        </w:rPr>
-        <w:t>студент групи ШІ-1</w:t>
-      </w:r>
-      <w:r>
-        <w:rPr>
-          <w:rFonts w:ascii="Times New Roman" w:hAnsi="Times New Roman"/>
-          <w:sz w:val="28"/>
-        </w:rPr>
-        <w:t>3</w:t>
-      </w:r>
-    </w:p>
-    <w:p>
-      <w:pPr>
-        <w:spacing w:lineRule="auto" w:line="240" w:beforeAutospacing="0" w:afterAutospacing="0"/>
-        <w:jc w:val="right"/>
-        <w:rPr>
-          <w:rFonts w:ascii="Times New Roman" w:hAnsi="Times New Roman"/>
-          <w:sz w:val="28"/>
-        </w:rPr>
-      </w:pPr>
-      <w:r>
-        <w:rPr>
-          <w:rFonts w:ascii="Times New Roman" w:hAnsi="Times New Roman"/>
-          <w:sz w:val="28"/>
-        </w:rPr>
-        <w:t>К</w:t>
-      </w:r>
-      <w:r>
-        <w:rPr>
-          <w:rFonts w:ascii="Times New Roman" w:hAnsi="Times New Roman"/>
-          <w:sz w:val="28"/>
-        </w:rPr>
-        <w:t>узьо Іван Сергі</w:t>
-      </w:r>
-      <w:r>
-        <w:rPr>
-          <w:rFonts w:ascii="Times New Roman" w:hAnsi="Times New Roman"/>
-          <w:sz w:val="28"/>
-        </w:rPr>
-        <w:t>ович</w:t>
-      </w:r>
-    </w:p>
-    <w:p>
-      <w:pPr>
-        <w:rPr>
-          <w:rFonts w:ascii="Times New Roman" w:hAnsi="Times New Roman"/>
-          <w:sz w:val="28"/>
-        </w:rPr>
-      </w:pPr>
-      <w:r>
-        <w:br w:type="page"/>
-      </w:r>
-    </w:p>
-    <w:p>
-      <w:pPr>
-        <w:pStyle w:val="P1"/>
+          <w:color w:val="000000"/>
+        </w:rPr>
+      </w:pPr>
+      <w:r>
         <w:rPr>
           <w:rFonts w:ascii="Times New Roman" w:hAnsi="Times New Roman"/>
           <w:b w:val="1"/>
           <w:color w:val="000000"/>
         </w:rPr>
-      </w:pPr>
-      <w:r>
-        <w:rPr>
-          <w:rFonts w:ascii="Times New Roman" w:hAnsi="Times New Roman"/>
-          <w:b w:val="1"/>
-          <w:color w:val="000000"/>
-        </w:rPr>
-        <w:t xml:space="preserve">Тема роботи:  </w:t>
-      </w:r>
-    </w:p>
-    <w:p>
-      <w:pPr>
-        <w:spacing w:lineRule="auto" w:line="240" w:beforeAutospacing="0" w:afterAutospacing="0"/>
-        <w:rPr>
-          <w:rFonts w:ascii="Times New Roman" w:hAnsi="Times New Roman"/>
-          <w:sz w:val="24"/>
-        </w:rPr>
-      </w:pPr>
-      <w:r>
-        <w:rPr>
-          <w:rFonts w:ascii="Times New Roman" w:hAnsi="Times New Roman"/>
-          <w:sz w:val="28"/>
-        </w:rPr>
-        <w:t>Цикли. Вкладені Цикли. Функції. Перевантаження функцій. Рекурсія.</w:t>
-      </w:r>
-    </w:p>
-    <w:p>
-      <w:pPr>
-        <w:pStyle w:val="P1"/>
-        <w:rPr>
-          <w:rFonts w:ascii="Times New Roman" w:hAnsi="Times New Roman"/>
-          <w:b w:val="1"/>
-          <w:color w:val="000000"/>
-        </w:rPr>
-      </w:pPr>
-      <w:r>
-        <w:rPr>
-          <w:rFonts w:ascii="Times New Roman" w:hAnsi="Times New Roman"/>
-          <w:b w:val="1"/>
-          <w:color w:val="000000"/>
-        </w:rPr>
         <w:t>Мета роботи:</w:t>
       </w:r>
     </w:p>
     <w:p>
       <w:pPr>
-        <w:spacing w:lineRule="auto" w:line="288" w:before="0" w:after="160"/>
+        <w:spacing w:lineRule="auto" w:line="288" w:before="0" w:after="160" w:beforeAutospacing="0" w:afterAutospacing="0"/>
         <w:ind w:hanging="360" w:left="720" w:right="0"/>
         <w:rPr>
           <w:rFonts w:ascii="Calibri" w:hAnsi="Calibri"/>
@@ -407,11 +508,10 @@
           <w:color w:val="000000"/>
           <w:sz w:val="22"/>
           <w:u w:val="none"/>
-          <w:shd w:val="nil" w:fill="auto"/>
-        </w:rPr>
-      </w:pPr>
-      <w:bookmarkStart w:id="0" w:name="_dx_frag_StartFragment"/>
-      <w:bookmarkEnd w:id="0"/>
+        </w:rPr>
+      </w:pPr>
+      <w:bookmarkStart w:id="1" w:name="_dx_frag_StartFragment"/>
+      <w:bookmarkEnd w:id="1"/>
       <w:r>
         <w:rPr>
           <w:rFonts w:ascii="Calibri" w:hAnsi="Calibri"/>
@@ -421,14 +521,13 @@
           <w:color w:val="000000"/>
           <w:sz w:val="22"/>
           <w:u w:val="none"/>
-          <w:shd w:val="nil" w:fill="auto"/>
         </w:rPr>
         <w:t>Task 1 - Theory Education Activities</w:t>
       </w:r>
     </w:p>
     <w:p>
       <w:pPr>
-        <w:spacing w:lineRule="auto" w:line="288" w:before="0" w:after="160"/>
+        <w:spacing w:lineRule="auto" w:line="288" w:before="0" w:after="160" w:beforeAutospacing="0" w:afterAutospacing="0"/>
         <w:ind w:hanging="360" w:left="720" w:right="0"/>
         <w:rPr>
           <w:rFonts w:ascii="Calibri" w:hAnsi="Calibri"/>
@@ -438,7 +537,6 @@
           <w:color w:val="000000"/>
           <w:sz w:val="22"/>
           <w:u w:val="none"/>
-          <w:shd w:val="nil" w:fill="auto"/>
         </w:rPr>
       </w:pPr>
       <w:r>
@@ -450,14 +548,13 @@
           <w:color w:val="000000"/>
           <w:sz w:val="22"/>
           <w:u w:val="none"/>
-          <w:shd w:val="nil" w:fill="auto"/>
         </w:rPr>
         <w:t>Task 2 - Requirements management (understand tasks) and design activities (draw flow diagrams and estimate tasks 3-7)</w:t>
       </w:r>
     </w:p>
     <w:p>
       <w:pPr>
-        <w:spacing w:lineRule="auto" w:line="288" w:before="0" w:after="160"/>
+        <w:spacing w:lineRule="auto" w:line="288" w:before="0" w:after="160" w:beforeAutospacing="0" w:afterAutospacing="0"/>
         <w:ind w:hanging="360" w:left="720" w:right="0"/>
         <w:rPr>
           <w:rFonts w:ascii="Calibri" w:hAnsi="Calibri"/>
@@ -467,7 +564,6 @@
           <w:color w:val="000000"/>
           <w:sz w:val="22"/>
           <w:u w:val="none"/>
-          <w:shd w:val="nil" w:fill="auto"/>
         </w:rPr>
       </w:pPr>
       <w:r>
@@ -479,14 +575,13 @@
           <w:color w:val="000000"/>
           <w:sz w:val="22"/>
           <w:u w:val="none"/>
-          <w:shd w:val="nil" w:fill="auto"/>
         </w:rPr>
         <w:t>Epic 3 Task 3 - Lab# programming: VNS Lab 2</w:t>
       </w:r>
     </w:p>
     <w:p>
       <w:pPr>
-        <w:spacing w:lineRule="auto" w:line="288" w:before="0" w:after="160"/>
+        <w:spacing w:lineRule="auto" w:line="288" w:before="0" w:after="160" w:beforeAutospacing="0" w:afterAutospacing="0"/>
         <w:ind w:hanging="360" w:left="720" w:right="0"/>
         <w:rPr>
           <w:rFonts w:ascii="Calibri" w:hAnsi="Calibri"/>
@@ -496,7 +591,6 @@
           <w:color w:val="000000"/>
           <w:sz w:val="22"/>
           <w:u w:val="none"/>
-          <w:shd w:val="nil" w:fill="auto"/>
         </w:rPr>
       </w:pPr>
       <w:r>
@@ -508,14 +602,13 @@
           <w:color w:val="000000"/>
           <w:sz w:val="22"/>
           <w:u w:val="none"/>
-          <w:shd w:val="nil" w:fill="auto"/>
         </w:rPr>
         <w:t xml:space="preserve"> Task 4 - Lab# programming: VNS Lab 3</w:t>
       </w:r>
     </w:p>
     <w:p>
       <w:pPr>
-        <w:spacing w:lineRule="auto" w:line="288" w:before="0" w:after="160"/>
+        <w:spacing w:lineRule="auto" w:line="288" w:before="0" w:after="160" w:beforeAutospacing="0" w:afterAutospacing="0"/>
         <w:ind w:hanging="360" w:left="720" w:right="0"/>
         <w:rPr>
           <w:rFonts w:ascii="Calibri" w:hAnsi="Calibri"/>
@@ -525,7 +618,6 @@
           <w:color w:val="000000"/>
           <w:sz w:val="22"/>
           <w:u w:val="none"/>
-          <w:shd w:val="nil" w:fill="auto"/>
         </w:rPr>
       </w:pPr>
       <w:r>
@@ -537,14 +629,13 @@
           <w:color w:val="000000"/>
           <w:sz w:val="22"/>
           <w:u w:val="none"/>
-          <w:shd w:val="nil" w:fill="auto"/>
         </w:rPr>
         <w:t>Task 5 - Lab# programming: VNS Lab 7</w:t>
       </w:r>
     </w:p>
     <w:p>
       <w:pPr>
-        <w:spacing w:lineRule="auto" w:line="288" w:before="0" w:after="160"/>
+        <w:spacing w:lineRule="auto" w:line="288" w:before="0" w:after="160" w:beforeAutospacing="0" w:afterAutospacing="0"/>
         <w:ind w:hanging="0" w:left="360" w:right="0"/>
         <w:rPr>
           <w:rFonts w:ascii="Calibri" w:hAnsi="Calibri"/>
@@ -554,7 +645,6 @@
           <w:color w:val="000000"/>
           <w:sz w:val="22"/>
           <w:u w:val="none"/>
-          <w:shd w:val="nil" w:fill="auto"/>
         </w:rPr>
       </w:pPr>
       <w:r>
@@ -566,14 +656,13 @@
           <w:color w:val="000000"/>
           <w:sz w:val="22"/>
           <w:u w:val="none"/>
-          <w:shd w:val="nil" w:fill="auto"/>
         </w:rPr>
         <w:t>Task 6 - Practice# programming: Class Practice Task</w:t>
       </w:r>
     </w:p>
     <w:p>
       <w:pPr>
-        <w:spacing w:lineRule="auto" w:line="288" w:before="0" w:after="160"/>
+        <w:spacing w:lineRule="auto" w:line="288" w:before="0" w:after="160" w:beforeAutospacing="0" w:afterAutospacing="0"/>
         <w:ind w:hanging="360" w:left="720" w:right="0"/>
         <w:rPr>
           <w:rFonts w:ascii="Calibri" w:hAnsi="Calibri"/>
@@ -583,7 +672,6 @@
           <w:color w:val="000000"/>
           <w:sz w:val="22"/>
           <w:u w:val="none"/>
-          <w:shd w:val="nil" w:fill="auto"/>
         </w:rPr>
       </w:pPr>
       <w:r>
@@ -595,11 +683,13 @@
           <w:color w:val="000000"/>
           <w:sz w:val="22"/>
           <w:u w:val="none"/>
-          <w:shd w:val="nil" w:fill="auto"/>
-        </w:rPr>
-        <w:t>T</w:t>
-      </w:r>
-      <w:r>
+        </w:rPr>
+        <w:t>Task 7  - Result Documentation Report and Outcomes Placement Activities (Docs and Programs on GitHub)</w:t>
+      </w:r>
+    </w:p>
+    <w:p>
+      <w:pPr>
+        <w:ind w:firstLine="360"/>
         <w:rPr>
           <w:rFonts w:ascii="Calibri" w:hAnsi="Calibri"/>
           <w:b w:val="0"/>
@@ -608,10 +698,8 @@
           <w:color w:val="000000"/>
           <w:sz w:val="22"/>
           <w:u w:val="none"/>
-          <w:shd w:val="nil" w:fill="auto"/>
-        </w:rPr>
-        <w:t xml:space="preserve">ask </w:t>
-      </w:r>
+        </w:rPr>
+      </w:pPr>
       <w:r>
         <w:rPr>
           <w:rFonts w:ascii="Calibri" w:hAnsi="Calibri"/>
@@ -621,78 +709,8 @@
           <w:color w:val="000000"/>
           <w:sz w:val="22"/>
           <w:u w:val="none"/>
-          <w:shd w:val="nil" w:fill="auto"/>
-        </w:rPr>
-        <w:t>7</w:t>
-      </w:r>
-      <w:r>
-        <w:rPr>
-          <w:rFonts w:ascii="Calibri" w:hAnsi="Calibri"/>
-          <w:b w:val="0"/>
-          <w:i w:val="0"/>
-          <w:strike w:val="0"/>
-          <w:color w:val="000000"/>
-          <w:sz w:val="22"/>
-          <w:u w:val="none"/>
-          <w:shd w:val="nil" w:fill="auto"/>
-        </w:rPr>
-        <w:t>  - Result Documentation Report and Outcomes Placement Activities (Docs and Programs on GitHub)</w:t>
-      </w:r>
-    </w:p>
-    <w:p>
-      <w:pPr>
-        <w:ind w:firstLine="360"/>
-        <w:rPr>
-          <w:rFonts w:ascii="Calibri" w:hAnsi="Calibri"/>
-          <w:b w:val="0"/>
-          <w:i w:val="0"/>
-          <w:strike w:val="0"/>
-          <w:color w:val="000000"/>
-          <w:sz w:val="22"/>
-          <w:u w:val="none"/>
-          <w:shd w:val="nil" w:fill="auto"/>
-        </w:rPr>
-      </w:pPr>
-      <w:bookmarkStart w:id="1" w:name="_dx_frag_StartFragment"/>
-      <w:bookmarkEnd w:id="1"/>
-      <w:r>
-        <w:rPr>
-          <w:rFonts w:ascii="Calibri" w:hAnsi="Calibri"/>
-          <w:b w:val="0"/>
-          <w:i w:val="0"/>
-          <w:strike w:val="0"/>
-          <w:color w:val="000000"/>
-          <w:sz w:val="22"/>
-          <w:u w:val="none"/>
-          <w:shd w:val="nil" w:fill="auto"/>
-        </w:rPr>
-        <w:t xml:space="preserve">Task </w:t>
-      </w:r>
-      <w:r>
-        <w:rPr>
-          <w:rFonts w:ascii="Calibri" w:hAnsi="Calibri"/>
-          <w:b w:val="0"/>
-          <w:i w:val="0"/>
-          <w:strike w:val="0"/>
-          <w:color w:val="000000"/>
-          <w:sz w:val="22"/>
-          <w:u w:val="none"/>
-          <w:shd w:val="nil" w:fill="auto"/>
-        </w:rPr>
-        <w:t>8</w:t>
-      </w:r>
-      <w:r>
-        <w:rPr>
-          <w:rFonts w:ascii="Calibri" w:hAnsi="Calibri"/>
-          <w:b w:val="0"/>
-          <w:i w:val="0"/>
-          <w:strike w:val="0"/>
-          <w:color w:val="000000"/>
-          <w:sz w:val="22"/>
-          <w:u w:val="none"/>
-          <w:shd w:val="nil" w:fill="auto"/>
-        </w:rPr>
-        <w:t xml:space="preserve"> - Results Evaluation and Release</w:t>
+        </w:rPr>
+        <w:t>Task 8 - Results Evaluation and Release</w:t>
       </w:r>
     </w:p>
     <w:p>
@@ -951,71 +969,7 @@
           <w:color w:val="000000"/>
           <w:sz w:val="24"/>
         </w:rPr>
-        <w:t>Чат Гпт</w:t>
-      </w:r>
-      <w:r>
-        <w:rPr>
-          <w:rFonts w:ascii="Times New Roman" w:hAnsi="Times New Roman"/>
-          <w:color w:val="000000"/>
-          <w:sz w:val="24"/>
-        </w:rPr>
-        <w:t>, ле</w:t>
-      </w:r>
-      <w:r>
-        <w:rPr>
-          <w:rFonts w:ascii="Times New Roman" w:hAnsi="Times New Roman"/>
-          <w:color w:val="000000"/>
-          <w:sz w:val="24"/>
-        </w:rPr>
-        <w:t>кц</w:t>
-      </w:r>
-      <w:r>
-        <w:rPr>
-          <w:rFonts w:ascii="Times New Roman" w:hAnsi="Times New Roman"/>
-          <w:color w:val="000000"/>
-          <w:sz w:val="24"/>
-        </w:rPr>
-        <w:t>і</w:t>
-      </w:r>
-      <w:r>
-        <w:rPr>
-          <w:rFonts w:ascii="Times New Roman" w:hAnsi="Times New Roman"/>
-          <w:color w:val="000000"/>
-          <w:sz w:val="24"/>
-        </w:rPr>
-        <w:t>ї Олександра Пшеничног</w:t>
-      </w:r>
-      <w:r>
-        <w:rPr>
-          <w:rFonts w:ascii="Times New Roman" w:hAnsi="Times New Roman"/>
-          <w:color w:val="000000"/>
-          <w:sz w:val="24"/>
-        </w:rPr>
-        <w:t>о, м</w:t>
-      </w:r>
-      <w:r>
-        <w:rPr>
-          <w:rFonts w:ascii="Times New Roman" w:hAnsi="Times New Roman"/>
-          <w:color w:val="000000"/>
-          <w:sz w:val="24"/>
-        </w:rPr>
-        <w:t>етодички з лаборатоних</w:t>
-      </w:r>
-      <w:r>
-        <w:rPr>
-          <w:rFonts w:ascii="Times New Roman" w:hAnsi="Times New Roman"/>
-          <w:color w:val="000000"/>
-          <w:sz w:val="24"/>
-        </w:rPr>
-        <w:t xml:space="preserve">,практика </w:t>
-      </w:r>
-      <w:r>
-        <w:rPr>
-          <w:rFonts w:ascii="Times New Roman" w:hAnsi="Times New Roman"/>
-          <w:color w:val="000000"/>
-          <w:sz w:val="24"/>
-        </w:rPr>
-        <w:t>написання коду</w:t>
+        <w:t>Чат Гпт, лекції Олександра Пшеничного, методички з лаборатоних,практика написання коду</w:t>
       </w:r>
     </w:p>
     <w:p>
@@ -1052,35 +1006,7 @@
           <w:rFonts w:ascii="Times New Roman" w:hAnsi="Times New Roman"/>
           <w:sz w:val="24"/>
         </w:rPr>
-        <w:t>Зроблено різнома</w:t>
-      </w:r>
-      <w:r>
-        <w:rPr>
-          <w:rFonts w:ascii="Times New Roman" w:hAnsi="Times New Roman"/>
-          <w:sz w:val="24"/>
-        </w:rPr>
-        <w:t>нітні програми</w:t>
-      </w:r>
-      <w:r>
-        <w:rPr>
-          <w:rFonts w:ascii="Times New Roman" w:hAnsi="Times New Roman"/>
-          <w:sz w:val="24"/>
-        </w:rPr>
-        <w:t xml:space="preserve">, що працюють на основі </w:t>
-      </w:r>
-      <w:r>
-        <w:rPr>
-          <w:rFonts w:ascii="Times New Roman" w:hAnsi="Times New Roman"/>
-          <w:sz w:val="24"/>
-        </w:rPr>
-        <w:t>циклів</w:t>
-      </w:r>
-      <w:r>
-        <w:rPr>
-          <w:rFonts w:ascii="Times New Roman" w:hAnsi="Times New Roman"/>
-          <w:sz w:val="24"/>
-        </w:rPr>
-        <w:t xml:space="preserve"> </w:t>
+        <w:t xml:space="preserve">Зроблено різноманітні програми, що працюють на основі циклів </w:t>
       </w:r>
     </w:p>
     <w:p>
@@ -1164,29 +1090,14 @@
           <w:color w:val="000000"/>
           <w:sz w:val="24"/>
         </w:rPr>
-        <w:t xml:space="preserve">Початок опрацювання теми: </w:t>
-      </w:r>
-      <w:r>
-        <w:rPr>
-          <w:rFonts w:ascii="Times New Roman" w:hAnsi="Times New Roman"/>
-          <w:color w:val="000000"/>
-          <w:sz w:val="24"/>
-        </w:rPr>
-        <w:t>4</w:t>
-      </w:r>
-      <w:r>
-        <w:rPr>
-          <w:rFonts w:ascii="Times New Roman" w:hAnsi="Times New Roman"/>
-          <w:sz w:val="24"/>
-        </w:rPr>
-        <w:t>/</w:t>
-      </w:r>
-      <w:r>
-        <w:rPr>
-          <w:rFonts w:ascii="Times New Roman" w:hAnsi="Times New Roman"/>
-          <w:sz w:val="24"/>
-        </w:rPr>
-        <w:t>12</w:t>
+        <w:t>Початок опрацювання теми: 4</w:t>
+      </w:r>
+      <w:r>
+        <w:rPr>
+          <w:rFonts w:ascii="Times New Roman" w:hAnsi="Times New Roman"/>
+          <w:sz w:val="24"/>
+        </w:rPr>
+        <w:t>/12</w:t>
       </w:r>
       <w:r>
         <w:rPr>
@@ -1222,36 +1133,14 @@
           <w:color w:val="000000"/>
           <w:sz w:val="24"/>
         </w:rPr>
-        <w:t xml:space="preserve">Звершення опрацювання теми: </w:t>
-      </w:r>
-      <w:r>
-        <w:rPr>
-          <w:rFonts w:ascii="Times New Roman" w:hAnsi="Times New Roman"/>
-          <w:color w:val="000000"/>
-          <w:sz w:val="24"/>
-        </w:rPr>
-        <w:t>7</w:t>
-      </w:r>
-      <w:r>
-        <w:rPr>
-          <w:rFonts w:ascii="Times New Roman" w:hAnsi="Times New Roman"/>
-          <w:sz w:val="24"/>
-        </w:rPr>
-        <w:t>/</w:t>
-      </w:r>
-      <w:r>
-        <w:rPr>
-          <w:rFonts w:ascii="Times New Roman" w:hAnsi="Times New Roman"/>
-          <w:sz w:val="24"/>
-        </w:rPr>
-        <w:t>12</w:t>
-      </w:r>
-      <w:r>
-        <w:rPr>
-          <w:rFonts w:ascii="Times New Roman" w:hAnsi="Times New Roman"/>
-          <w:sz w:val="24"/>
-        </w:rPr>
-        <w:t xml:space="preserve"> </w:t>
+        <w:t>Звершення опрацювання теми: 7</w:t>
+      </w:r>
+      <w:r>
+        <w:rPr>
+          <w:rFonts w:ascii="Times New Roman" w:hAnsi="Times New Roman"/>
+          <w:sz w:val="24"/>
+        </w:rPr>
+        <w:t xml:space="preserve">/12 </w:t>
       </w:r>
       <w:r>
         <w:rPr>
@@ -1341,7 +1230,7 @@
           <w:bottom w:val="nil" w:sz="0" w:space="0" w:shadow="0" w:frame="0" w:color="auto"/>
           <w:right w:val="nil" w:sz="0" w:space="0" w:shadow="0" w:frame="0" w:color="auto"/>
         </w:pBdr>
-        <w:spacing w:lineRule="auto" w:line="240" w:after="0"/>
+        <w:spacing w:lineRule="auto" w:line="240" w:after="0" w:beforeAutospacing="0" w:afterAutospacing="0"/>
         <w:ind w:firstLine="720" w:left="720"/>
         <w:rPr>
           <w:rFonts w:ascii="Times New Roman" w:hAnsi="Times New Roman"/>
@@ -1362,23 +1251,7 @@
           <w:color w:val="000000"/>
           <w:sz w:val="24"/>
         </w:rPr>
-        <w:t>ат Гпт, лекції Олександра Пшеничного, методички з лаборатоних,практика написання коду</w:t>
-      </w:r>
-      <w:r>
-        <w:rPr>
-          <w:rFonts w:ascii="Times New Roman" w:hAnsi="Times New Roman"/>
-          <w:color w:val="000000"/>
-          <w:sz w:val="24"/>
-        </w:rPr>
-        <w:t xml:space="preserve">, </w:t>
-      </w:r>
-      <w:r>
-        <w:rPr>
-          <w:rFonts w:ascii="Times New Roman" w:hAnsi="Times New Roman"/>
-          <w:color w:val="000000"/>
-          <w:sz w:val="24"/>
-        </w:rPr>
-        <w:t>власна практика.</w:t>
+        <w:t>ат Гпт, лекції Олександра Пшеничного, методички з лаборатоних,практика написання коду, власна практика.</w:t>
       </w:r>
     </w:p>
     <w:p>
@@ -1429,70 +1302,7 @@
         </w:rPr>
         <w:tab/>
         <w:tab/>
-      </w:r>
-      <w:r>
-        <w:rPr>
-          <w:rFonts w:ascii="Times New Roman" w:hAnsi="Times New Roman"/>
-          <w:color w:val="000000"/>
-          <w:sz w:val="24"/>
-        </w:rPr>
-        <w:t>З</w:t>
-      </w:r>
-      <w:r>
-        <w:rPr>
-          <w:rFonts w:ascii="Times New Roman" w:hAnsi="Times New Roman"/>
-          <w:color w:val="000000"/>
-          <w:sz w:val="24"/>
-        </w:rPr>
-        <w:t>вичайні функції з заданими параметра</w:t>
-      </w:r>
-      <w:r>
-        <w:rPr>
-          <w:rFonts w:ascii="Times New Roman" w:hAnsi="Times New Roman"/>
-          <w:color w:val="000000"/>
-          <w:sz w:val="24"/>
-        </w:rPr>
-        <w:t>ми, функ</w:t>
-      </w:r>
-      <w:r>
-        <w:rPr>
-          <w:rFonts w:ascii="Times New Roman" w:hAnsi="Times New Roman"/>
-          <w:color w:val="000000"/>
-          <w:sz w:val="24"/>
-        </w:rPr>
-        <w:t xml:space="preserve">ції </w:t>
-      </w:r>
-      <w:r>
-        <w:rPr>
-          <w:rFonts w:ascii="Times New Roman" w:hAnsi="Times New Roman"/>
-          <w:color w:val="000000"/>
-          <w:sz w:val="24"/>
-        </w:rPr>
-        <w:t xml:space="preserve">з неявнозаданими параметрами, </w:t>
-      </w:r>
-      <w:r>
-        <w:rPr>
-          <w:rFonts w:ascii="Times New Roman" w:hAnsi="Times New Roman"/>
-          <w:color w:val="000000"/>
-          <w:sz w:val="24"/>
-        </w:rPr>
-        <w:t>войд функці</w:t>
-      </w:r>
-      <w:r>
-        <w:rPr>
-          <w:rFonts w:ascii="Times New Roman" w:hAnsi="Times New Roman"/>
-          <w:color w:val="000000"/>
-          <w:sz w:val="24"/>
-        </w:rPr>
-        <w:t>ї, що не повертають значень</w:t>
-      </w:r>
-      <w:r>
-        <w:rPr>
-          <w:rFonts w:ascii="Times New Roman" w:hAnsi="Times New Roman"/>
-          <w:color w:val="000000"/>
-          <w:sz w:val="24"/>
-        </w:rPr>
-        <w:t>, перевантаження функції</w:t>
+        <w:t>Звичайні функції з заданими параметрами, функції з неявнозаданими параметрами, войд функції, що не повертають значень, перевантаження функції</w:t>
       </w:r>
     </w:p>
     <w:p>
@@ -1540,41 +1350,8 @@
           <w:rFonts w:ascii="Times New Roman" w:hAnsi="Times New Roman"/>
           <w:sz w:val="24"/>
         </w:rPr>
-        <w:t xml:space="preserve">Початок опрацювання теми: </w:t>
-      </w:r>
-      <w:r>
-        <w:rPr>
-          <w:rFonts w:ascii="Times New Roman" w:hAnsi="Times New Roman"/>
-          <w:sz w:val="24"/>
-        </w:rPr>
-        <w:t>4</w:t>
-      </w:r>
-      <w:r>
-        <w:rPr>
-          <w:rFonts w:ascii="Times New Roman" w:hAnsi="Times New Roman"/>
-          <w:sz w:val="24"/>
-        </w:rPr>
-        <w:t>/</w:t>
-      </w:r>
-      <w:r>
-        <w:rPr>
-          <w:rFonts w:ascii="Times New Roman" w:hAnsi="Times New Roman"/>
-          <w:sz w:val="24"/>
-        </w:rPr>
-        <w:t>12</w:t>
-      </w:r>
-      <w:r>
-        <w:rPr>
-          <w:rFonts w:ascii="Times New Roman" w:hAnsi="Times New Roman"/>
-          <w:sz w:val="24"/>
-        </w:rPr>
+        <w:t>Початок опрацювання теми: 4/12</w:t>
         <w:tab/>
-      </w:r>
-      <w:r>
-        <w:rPr>
-          <w:rFonts w:ascii="Times New Roman" w:hAnsi="Times New Roman"/>
-          <w:sz w:val="24"/>
-        </w:rPr>
         <w:t xml:space="preserve">  </w:t>
       </w:r>
     </w:p>
@@ -1595,49 +1372,7 @@
           <w:rFonts w:ascii="Times New Roman" w:hAnsi="Times New Roman"/>
           <w:sz w:val="24"/>
         </w:rPr>
-        <w:t>Звершення опрацювання тем</w:t>
-      </w:r>
-      <w:r>
-        <w:rPr>
-          <w:rFonts w:ascii="Times New Roman" w:hAnsi="Times New Roman"/>
-          <w:sz w:val="24"/>
-        </w:rPr>
-        <w:t>и</w:t>
-      </w:r>
-      <w:r>
-        <w:rPr>
-          <w:rFonts w:ascii="Times New Roman" w:hAnsi="Times New Roman"/>
-          <w:sz w:val="24"/>
-        </w:rPr>
-        <w:t xml:space="preserve">: </w:t>
-      </w:r>
-      <w:r>
-        <w:rPr>
-          <w:rFonts w:ascii="Times New Roman" w:hAnsi="Times New Roman"/>
-          <w:sz w:val="24"/>
-        </w:rPr>
-        <w:t>7</w:t>
-      </w:r>
-      <w:r>
-        <w:rPr>
-          <w:rFonts w:ascii="Times New Roman" w:hAnsi="Times New Roman"/>
-          <w:sz w:val="24"/>
-        </w:rPr>
-        <w:t>/</w:t>
-      </w:r>
-      <w:r>
-        <w:rPr>
-          <w:rFonts w:ascii="Times New Roman" w:hAnsi="Times New Roman"/>
-          <w:sz w:val="24"/>
-        </w:rPr>
-        <w:t>12</w:t>
-      </w:r>
-      <w:r>
-        <w:rPr>
-          <w:rFonts w:ascii="Times New Roman" w:hAnsi="Times New Roman"/>
-          <w:sz w:val="24"/>
-        </w:rPr>
-        <w:t xml:space="preserve">  </w:t>
+        <w:t xml:space="preserve">Звершення опрацювання теми: 7/12  </w:t>
       </w:r>
     </w:p>
     <w:p>
@@ -1731,15 +1466,7 @@
           <w:color w:val="000000"/>
           <w:sz w:val="24"/>
         </w:rPr>
-        <w:t xml:space="preserve">Варіант </w:t>
-      </w:r>
-      <w:r>
-        <w:rPr>
-          <w:rFonts w:ascii="Times New Roman" w:hAnsi="Times New Roman"/>
-          <w:color w:val="000000"/>
-          <w:sz w:val="24"/>
-        </w:rPr>
-        <w:t>23</w:t>
+        <w:t>Варіант 23</w:t>
       </w:r>
     </w:p>
     <w:p>
@@ -1848,14 +1575,7 @@
           <w:rFonts w:ascii="Times New Roman" w:hAnsi="Times New Roman"/>
           <w:sz w:val="24"/>
         </w:rPr>
-        <w:t xml:space="preserve">Варіант </w:t>
-      </w:r>
-      <w:r>
-        <w:rPr>
-          <w:rFonts w:ascii="Times New Roman" w:hAnsi="Times New Roman"/>
-          <w:sz w:val="24"/>
-        </w:rPr>
-        <w:t>23</w:t>
+        <w:t>Варіант 23</w:t>
       </w:r>
     </w:p>
     <w:p>
@@ -1955,14 +1675,7 @@
           <w:rFonts w:ascii="Times New Roman" w:hAnsi="Times New Roman"/>
           <w:sz w:val="24"/>
         </w:rPr>
-        <w:t xml:space="preserve">Варіант </w:t>
-      </w:r>
-      <w:r>
-        <w:rPr>
-          <w:rFonts w:ascii="Times New Roman" w:hAnsi="Times New Roman"/>
-          <w:sz w:val="24"/>
-        </w:rPr>
-        <w:t>23</w:t>
+        <w:t>Варіант 23</w:t>
       </w:r>
     </w:p>
     <w:p>
@@ -2080,14 +1793,7 @@
           <w:rFonts w:ascii="Times New Roman" w:hAnsi="Times New Roman"/>
           <w:sz w:val="24"/>
         </w:rPr>
-        <w:t xml:space="preserve">Варіант </w:t>
-      </w:r>
-      <w:r>
-        <w:rPr>
-          <w:rFonts w:ascii="Times New Roman" w:hAnsi="Times New Roman"/>
-          <w:sz w:val="24"/>
-        </w:rPr>
-        <w:t>23</w:t>
+        <w:t>Варіант 23</w:t>
       </w:r>
     </w:p>
     <w:p>
@@ -2332,56 +2038,7 @@
           <w:rFonts w:ascii="Times New Roman" w:hAnsi="Times New Roman"/>
           <w:sz w:val="24"/>
         </w:rPr>
-        <w:t>Планований час -</w:t>
-      </w:r>
-      <w:r>
-        <w:rPr>
-          <w:rFonts w:ascii="Times New Roman" w:hAnsi="Times New Roman"/>
-          <w:sz w:val="24"/>
-        </w:rPr>
-        <w:t xml:space="preserve"> </w:t>
-      </w:r>
-      <w:r>
-        <w:rPr>
-          <w:rFonts w:ascii="Times New Roman" w:hAnsi="Times New Roman"/>
-          <w:sz w:val="24"/>
-        </w:rPr>
-        <w:t>1</w:t>
-      </w:r>
-      <w:r>
-        <w:rPr>
-          <w:rFonts w:ascii="Times New Roman" w:hAnsi="Times New Roman"/>
-          <w:sz w:val="24"/>
-        </w:rPr>
-        <w:t>0</w:t>
-      </w:r>
-      <w:r>
-        <w:rPr>
-          <w:rFonts w:ascii="Times New Roman" w:hAnsi="Times New Roman"/>
-          <w:sz w:val="24"/>
-        </w:rPr>
-        <w:t xml:space="preserve"> </w:t>
-      </w:r>
-      <w:r>
-        <w:rPr>
-          <w:rFonts w:ascii="Times New Roman" w:hAnsi="Times New Roman"/>
-          <w:sz w:val="24"/>
-        </w:rPr>
-        <w:t>хв,реальний час -</w:t>
-      </w:r>
-      <w:r>
-        <w:rPr>
-          <w:rFonts w:ascii="Times New Roman" w:hAnsi="Times New Roman"/>
-          <w:sz w:val="24"/>
-        </w:rPr>
-        <w:t xml:space="preserve">5 </w:t>
-      </w:r>
-      <w:r>
-        <w:rPr>
-          <w:rFonts w:ascii="Times New Roman" w:hAnsi="Times New Roman"/>
-          <w:sz w:val="24"/>
-        </w:rPr>
-        <w:t>хв</w:t>
+        <w:t>Планований час - 10 хв,реальний час -5 хв</w:t>
       </w:r>
     </w:p>
     <w:p>
@@ -2431,28 +2088,7 @@
           <w:rFonts w:ascii="Times New Roman" w:hAnsi="Times New Roman"/>
           <w:sz w:val="24"/>
         </w:rPr>
-        <w:t>Планований час -</w:t>
-      </w:r>
-      <w:r>
-        <w:rPr>
-          <w:rFonts w:ascii="Times New Roman" w:hAnsi="Times New Roman"/>
-          <w:sz w:val="24"/>
-        </w:rPr>
-        <w:t>1 година</w:t>
-      </w:r>
-      <w:r>
-        <w:rPr>
-          <w:rFonts w:ascii="Times New Roman" w:hAnsi="Times New Roman"/>
-          <w:sz w:val="24"/>
-        </w:rPr>
-        <w:t>,реальний час -</w:t>
-      </w:r>
-      <w:r>
-        <w:rPr>
-          <w:rFonts w:ascii="Times New Roman" w:hAnsi="Times New Roman"/>
-          <w:sz w:val="24"/>
-        </w:rPr>
-        <w:t>2 години</w:t>
+        <w:t>Планований час -1 година,реальний час -2 години</w:t>
       </w:r>
     </w:p>
     <w:p>
@@ -2520,35 +2156,7 @@
           <w:rFonts w:ascii="Times New Roman" w:hAnsi="Times New Roman"/>
           <w:sz w:val="24"/>
         </w:rPr>
-        <w:t>Планований час -</w:t>
-      </w:r>
-      <w:r>
-        <w:rPr>
-          <w:rFonts w:ascii="Times New Roman" w:hAnsi="Times New Roman"/>
-          <w:sz w:val="24"/>
-        </w:rPr>
-        <w:t>1</w:t>
-      </w:r>
-      <w:r>
-        <w:rPr>
-          <w:rFonts w:ascii="Times New Roman" w:hAnsi="Times New Roman"/>
-          <w:sz w:val="24"/>
-        </w:rPr>
-        <w:t xml:space="preserve"> година</w:t>
-      </w:r>
-      <w:r>
-        <w:rPr>
-          <w:rFonts w:ascii="Times New Roman" w:hAnsi="Times New Roman"/>
-          <w:sz w:val="24"/>
-        </w:rPr>
-        <w:t>,реальний час -</w:t>
-      </w:r>
-      <w:r>
-        <w:rPr>
-          <w:rFonts w:ascii="Times New Roman" w:hAnsi="Times New Roman"/>
-          <w:sz w:val="24"/>
-        </w:rPr>
-        <w:t>1 година</w:t>
+        <w:t>Планований час -1 година,реальний час -1 година</w:t>
       </w:r>
     </w:p>
     <w:p>
@@ -2618,35 +2226,7 @@
           <w:rFonts w:ascii="Times New Roman" w:hAnsi="Times New Roman"/>
           <w:sz w:val="24"/>
         </w:rPr>
-        <w:t>Планований час -</w:t>
-      </w:r>
-      <w:r>
-        <w:rPr>
-          <w:rFonts w:ascii="Times New Roman" w:hAnsi="Times New Roman"/>
-          <w:sz w:val="24"/>
-        </w:rPr>
-        <w:t>45</w:t>
-      </w:r>
-      <w:r>
-        <w:rPr>
-          <w:rFonts w:ascii="Times New Roman" w:hAnsi="Times New Roman"/>
-          <w:sz w:val="24"/>
-        </w:rPr>
-        <w:t>хв,реальний час -</w:t>
-      </w:r>
-      <w:r>
-        <w:rPr>
-          <w:rFonts w:ascii="Times New Roman" w:hAnsi="Times New Roman"/>
-          <w:sz w:val="24"/>
-        </w:rPr>
-        <w:t xml:space="preserve">30 </w:t>
-      </w:r>
-      <w:r>
-        <w:rPr>
-          <w:rFonts w:ascii="Times New Roman" w:hAnsi="Times New Roman"/>
-          <w:sz w:val="24"/>
-        </w:rPr>
-        <w:t>хв</w:t>
+        <w:t>Планований час -45хв,реальний час -30 хв</w:t>
       </w:r>
     </w:p>
     <w:p>
@@ -2706,13 +2286,7 @@
       </w:pPr>
       <w:r>
         <w:tab/>
-        <w:t>Блок</w:t>
-      </w:r>
-      <w:r>
-        <w:t>-</w:t>
-      </w:r>
-      <w:r>
-        <w:t>схема</w:t>
+        <w:t>Блок-схема</w:t>
       </w:r>
     </w:p>
     <w:p>
@@ -2836,77 +2410,7 @@
           <w:rFonts w:ascii="Times New Roman" w:hAnsi="Times New Roman"/>
           <w:sz w:val="24"/>
         </w:rPr>
-        <w:t>Планований час -</w:t>
-      </w:r>
-      <w:r>
-        <w:rPr>
-          <w:rFonts w:ascii="Times New Roman" w:hAnsi="Times New Roman"/>
-          <w:sz w:val="24"/>
-        </w:rPr>
-        <w:t>1</w:t>
-      </w:r>
-      <w:r>
-        <w:rPr>
-          <w:rFonts w:ascii="Times New Roman" w:hAnsi="Times New Roman"/>
-          <w:sz w:val="24"/>
-        </w:rPr>
-        <w:t>.3</w:t>
-      </w:r>
-      <w:r>
-        <w:rPr>
-          <w:rFonts w:ascii="Times New Roman" w:hAnsi="Times New Roman"/>
-          <w:sz w:val="24"/>
-        </w:rPr>
-        <w:t xml:space="preserve">0 </w:t>
-      </w:r>
-      <w:r>
-        <w:rPr>
-          <w:rFonts w:ascii="Times New Roman" w:hAnsi="Times New Roman"/>
-          <w:sz w:val="24"/>
-        </w:rPr>
-        <w:t>години</w:t>
-      </w:r>
-      <w:r>
-        <w:rPr>
-          <w:rFonts w:ascii="Times New Roman" w:hAnsi="Times New Roman"/>
-          <w:sz w:val="24"/>
-        </w:rPr>
-        <w:t>,</w:t>
-      </w:r>
-      <w:r>
-        <w:rPr>
-          <w:rFonts w:ascii="Times New Roman" w:hAnsi="Times New Roman"/>
-          <w:sz w:val="24"/>
-        </w:rPr>
-        <w:t xml:space="preserve"> </w:t>
-      </w:r>
-      <w:r>
-        <w:rPr>
-          <w:rFonts w:ascii="Times New Roman" w:hAnsi="Times New Roman"/>
-          <w:sz w:val="24"/>
-        </w:rPr>
-        <w:t>реальний час -</w:t>
-      </w:r>
-      <w:r>
-        <w:rPr>
-          <w:rFonts w:ascii="Times New Roman" w:hAnsi="Times New Roman"/>
-          <w:sz w:val="24"/>
-        </w:rPr>
-        <w:t>4 години</w:t>
-      </w:r>
-      <w:r>
-        <w:rPr>
-          <w:rFonts w:ascii="Times New Roman" w:hAnsi="Times New Roman"/>
-          <w:sz w:val="24"/>
-        </w:rPr>
-        <w:t xml:space="preserve"> ( 3 с</w:t>
-      </w:r>
-      <w:r>
-        <w:rPr>
-          <w:rFonts w:ascii="Times New Roman" w:hAnsi="Times New Roman"/>
-          <w:sz w:val="24"/>
-        </w:rPr>
-        <w:t>проби)</w:t>
+        <w:t>Планований час -1.30 години, реальний час -4 години ( 3 спроби)</w:t>
       </w:r>
     </w:p>
     <w:p>
@@ -2934,15 +2438,7 @@
           <w:b w:val="1"/>
           <w:color w:val="000000"/>
         </w:rPr>
-        <w:t>3</w:t>
-      </w:r>
-      <w:r>
-        <w:rPr>
-          <w:rFonts w:ascii="Times New Roman" w:hAnsi="Times New Roman"/>
-          <w:b w:val="1"/>
-          <w:color w:val="000000"/>
-        </w:rPr>
-        <w:t xml:space="preserve">. </w:t>
+        <w:t xml:space="preserve">3. </w:t>
         <w:tab/>
         <w:t>Код програм з посиланням на зовнішні ресурси:</w:t>
       </w:r>
@@ -7220,23 +6716,7 @@
           <w:b w:val="1"/>
           <w:color w:val="000000"/>
         </w:rPr>
-        <w:t>Виснов</w:t>
-      </w:r>
-      <w:r>
-        <w:rPr>
-          <w:rFonts w:ascii="Times New Roman" w:hAnsi="Times New Roman"/>
-          <w:b w:val="1"/>
-          <w:color w:val="000000"/>
-        </w:rPr>
-        <w:t>ок</w:t>
-      </w:r>
-      <w:r>
-        <w:rPr>
-          <w:rFonts w:ascii="Times New Roman" w:hAnsi="Times New Roman"/>
-          <w:b w:val="1"/>
-          <w:color w:val="000000"/>
-        </w:rPr>
-        <w:t xml:space="preserve">: </w:t>
+        <w:t xml:space="preserve">Висновок: </w:t>
       </w:r>
     </w:p>
     <w:p>
@@ -7279,144 +6759,27 @@
           <w:bottom w:val="nil" w:sz="0" w:space="0" w:shadow="0" w:frame="0" w:color="auto"/>
           <w:right w:val="nil" w:sz="0" w:space="0" w:shadow="0" w:frame="0" w:color="auto"/>
         </w:pBdr>
-        <w:spacing w:lineRule="auto" w:line="240" w:after="0"/>
-        <w:rPr>
-          <w:rFonts w:ascii="Times New Roman" w:hAnsi="Times New Roman"/>
-          <w:color w:val="000000"/>
-          <w:sz w:val="24"/>
-        </w:rPr>
-      </w:pPr>
-      <w:r>
-        <w:rPr>
-          <w:rFonts w:ascii="Times New Roman" w:hAnsi="Times New Roman"/>
-          <w:sz w:val="24"/>
-        </w:rPr>
-        <w:t xml:space="preserve">Поглибив знання в </w:t>
-      </w:r>
-      <w:r>
-        <w:rPr>
-          <w:rFonts w:ascii="Times New Roman" w:hAnsi="Times New Roman"/>
-          <w:sz w:val="24"/>
-        </w:rPr>
-        <w:t>функц</w:t>
-      </w:r>
-      <w:r>
-        <w:rPr>
-          <w:rFonts w:ascii="Times New Roman" w:hAnsi="Times New Roman"/>
-          <w:sz w:val="24"/>
-        </w:rPr>
-        <w:t xml:space="preserve">іях, зрозумів відмінність між </w:t>
-      </w:r>
-      <w:r>
-        <w:rPr>
-          <w:rFonts w:ascii="Times New Roman" w:hAnsi="Times New Roman"/>
-          <w:sz w:val="24"/>
-        </w:rPr>
-        <w:t>з</w:t>
-      </w:r>
-      <w:r>
-        <w:rPr>
-          <w:rFonts w:ascii="Times New Roman" w:hAnsi="Times New Roman"/>
-          <w:color w:val="000000"/>
-          <w:sz w:val="24"/>
-        </w:rPr>
-        <w:t>вичайн</w:t>
-      </w:r>
-      <w:r>
-        <w:rPr>
-          <w:rFonts w:ascii="Times New Roman" w:hAnsi="Times New Roman"/>
-          <w:color w:val="000000"/>
-          <w:sz w:val="24"/>
-        </w:rPr>
-        <w:t>ими</w:t>
-      </w:r>
-      <w:r>
-        <w:rPr>
-          <w:rFonts w:ascii="Times New Roman" w:hAnsi="Times New Roman"/>
-          <w:color w:val="000000"/>
-          <w:sz w:val="24"/>
-        </w:rPr>
-        <w:t xml:space="preserve"> функці</w:t>
-      </w:r>
-      <w:r>
-        <w:rPr>
-          <w:rFonts w:ascii="Times New Roman" w:hAnsi="Times New Roman"/>
-          <w:color w:val="000000"/>
-          <w:sz w:val="24"/>
-        </w:rPr>
-        <w:t>ями</w:t>
-      </w:r>
-      <w:r>
-        <w:rPr>
-          <w:rFonts w:ascii="Times New Roman" w:hAnsi="Times New Roman"/>
-          <w:color w:val="000000"/>
-          <w:sz w:val="24"/>
-        </w:rPr>
-        <w:t xml:space="preserve"> з заданими параметрами, функці</w:t>
-      </w:r>
-      <w:r>
-        <w:rPr>
-          <w:rFonts w:ascii="Times New Roman" w:hAnsi="Times New Roman"/>
-          <w:color w:val="000000"/>
-          <w:sz w:val="24"/>
-        </w:rPr>
-        <w:t>ями</w:t>
-      </w:r>
-      <w:r>
-        <w:rPr>
-          <w:rFonts w:ascii="Times New Roman" w:hAnsi="Times New Roman"/>
-          <w:color w:val="000000"/>
-          <w:sz w:val="24"/>
-        </w:rPr>
-        <w:t xml:space="preserve"> з неявнозаданими параметрами, войд функці</w:t>
-      </w:r>
-      <w:r>
-        <w:rPr>
-          <w:rFonts w:ascii="Times New Roman" w:hAnsi="Times New Roman"/>
-          <w:color w:val="000000"/>
-          <w:sz w:val="24"/>
-        </w:rPr>
-        <w:t>ями</w:t>
-      </w:r>
-      <w:r>
-        <w:rPr>
-          <w:rFonts w:ascii="Times New Roman" w:hAnsi="Times New Roman"/>
-          <w:color w:val="000000"/>
-          <w:sz w:val="24"/>
-        </w:rPr>
-        <w:t xml:space="preserve">, що не повертають значень, </w:t>
-      </w:r>
-      <w:r>
-        <w:rPr>
-          <w:rFonts w:ascii="Times New Roman" w:hAnsi="Times New Roman"/>
-          <w:color w:val="000000"/>
-          <w:sz w:val="24"/>
-        </w:rPr>
-        <w:t>зро</w:t>
-      </w:r>
-      <w:r>
-        <w:rPr>
-          <w:rFonts w:ascii="Times New Roman" w:hAnsi="Times New Roman"/>
-          <w:color w:val="000000"/>
-          <w:sz w:val="24"/>
-        </w:rPr>
-        <w:t>зумів, як перевантажувати функці</w:t>
-      </w:r>
-      <w:r>
-        <w:rPr>
-          <w:rFonts w:ascii="Times New Roman" w:hAnsi="Times New Roman"/>
-          <w:color w:val="000000"/>
-          <w:sz w:val="24"/>
-        </w:rPr>
-        <w:t>ю</w:t>
-      </w:r>
-      <w:r>
-        <w:rPr>
-          <w:rFonts w:ascii="Times New Roman" w:hAnsi="Times New Roman"/>
-          <w:color w:val="000000"/>
-          <w:sz w:val="24"/>
-        </w:rPr>
-        <w:t>.</w:t>
+        <w:spacing w:lineRule="auto" w:line="240" w:after="0" w:beforeAutospacing="0" w:afterAutospacing="0"/>
+        <w:rPr>
+          <w:rFonts w:ascii="Times New Roman" w:hAnsi="Times New Roman"/>
+          <w:color w:val="000000"/>
+          <w:sz w:val="24"/>
+        </w:rPr>
+      </w:pPr>
+      <w:r>
+        <w:rPr>
+          <w:rFonts w:ascii="Times New Roman" w:hAnsi="Times New Roman"/>
+          <w:sz w:val="24"/>
+        </w:rPr>
+        <w:t>Поглибив знання в функціях, зрозумів відмінність між з</w:t>
+      </w:r>
+      <w:r>
+        <w:rPr>
+          <w:rFonts w:ascii="Times New Roman" w:hAnsi="Times New Roman"/>
+          <w:color w:val="000000"/>
+          <w:sz w:val="24"/>
+        </w:rPr>
+        <w:t>вичайними функціями з заданими параметрами, функціями з неявнозаданими параметрами, войд функціями, що не повертають значень, зрозумів, як перевантажувати функцію.</w:t>
       </w:r>
     </w:p>
     <w:p>
@@ -7427,7 +6790,7 @@
           <w:bottom w:val="nil" w:sz="0" w:space="0" w:shadow="0" w:frame="0" w:color="auto"/>
           <w:right w:val="nil" w:sz="0" w:space="0" w:shadow="0" w:frame="0" w:color="auto"/>
         </w:pBdr>
-        <w:spacing w:lineRule="auto" w:line="240" w:after="0"/>
+        <w:spacing w:lineRule="auto" w:line="240" w:after="0" w:beforeAutospacing="0" w:afterAutospacing="0"/>
         <w:rPr>
           <w:rFonts w:ascii="Times New Roman" w:hAnsi="Times New Roman"/>
           <w:color w:val="000000"/>
@@ -7443,60 +6806,20 @@
           <w:bottom w:val="nil" w:sz="0" w:space="0" w:shadow="0" w:frame="0" w:color="auto"/>
           <w:right w:val="nil" w:sz="0" w:space="0" w:shadow="0" w:frame="0" w:color="auto"/>
         </w:pBdr>
-        <w:spacing w:lineRule="auto" w:line="240" w:after="0"/>
-        <w:rPr>
-          <w:rFonts w:ascii="Times New Roman" w:hAnsi="Times New Roman"/>
-          <w:color w:val="000000"/>
-          <w:sz w:val="24"/>
-        </w:rPr>
-      </w:pPr>
-      <w:r>
-        <w:rPr>
-          <w:rFonts w:ascii="Times New Roman" w:hAnsi="Times New Roman"/>
-          <w:color w:val="000000"/>
-          <w:sz w:val="24"/>
-        </w:rPr>
-        <w:t>Також розвин</w:t>
-      </w:r>
-      <w:r>
-        <w:rPr>
-          <w:rFonts w:ascii="Times New Roman" w:hAnsi="Times New Roman"/>
-          <w:color w:val="000000"/>
-          <w:sz w:val="24"/>
-        </w:rPr>
-        <w:t>ув навики тайммене</w:t>
-      </w:r>
-      <w:r>
-        <w:rPr>
-          <w:rFonts w:ascii="Times New Roman" w:hAnsi="Times New Roman"/>
-          <w:color w:val="000000"/>
-          <w:sz w:val="24"/>
-        </w:rPr>
-        <w:t xml:space="preserve">нджменту і зрозумів, що краще </w:t>
-      </w:r>
-      <w:r>
-        <w:rPr>
-          <w:rFonts w:ascii="Times New Roman" w:hAnsi="Times New Roman"/>
-          <w:color w:val="000000"/>
-          <w:sz w:val="24"/>
-        </w:rPr>
-        <w:t>не відкла</w:t>
-      </w:r>
-      <w:r>
-        <w:rPr>
-          <w:rFonts w:ascii="Times New Roman" w:hAnsi="Times New Roman"/>
-          <w:color w:val="000000"/>
-          <w:sz w:val="24"/>
-        </w:rPr>
-        <w:t>дати все до дедла</w:t>
-      </w:r>
-      <w:r>
-        <w:rPr>
-          <w:rFonts w:ascii="Times New Roman" w:hAnsi="Times New Roman"/>
-          <w:color w:val="000000"/>
-          <w:sz w:val="24"/>
-        </w:rPr>
-        <w:t>йну.</w:t>
+        <w:spacing w:lineRule="auto" w:line="240" w:after="0" w:beforeAutospacing="0" w:afterAutospacing="0"/>
+        <w:rPr>
+          <w:rFonts w:ascii="Times New Roman" w:hAnsi="Times New Roman"/>
+          <w:color w:val="000000"/>
+          <w:sz w:val="24"/>
+        </w:rPr>
+      </w:pPr>
+      <w:r>
+        <w:rPr>
+          <w:rFonts w:ascii="Times New Roman" w:hAnsi="Times New Roman"/>
+          <w:color w:val="000000"/>
+          <w:sz w:val="24"/>
+        </w:rPr>
+        <w:t>Також розвинув навики тайммененджменту і зрозумів, що краще не відкладати все до дедлайну.</w:t>
       </w:r>
     </w:p>
     <w:p>

</xml_diff>